<commit_message>
MetadataBank-api-keys are remvoed from release notes and postman collection
</commit_message>
<xml_diff>
--- a/metadata-bank-api/metadata_bank_uat3_release_notes.docx
+++ b/metadata-bank-api/metadata_bank_uat3_release_notes.docx
@@ -104,6 +104,7 @@
       <w:pPr>
         <w:rPr>
           <w:rFonts w:ascii="Helvetica" w:hAnsi="Helvetica" w:cs="Helvetica"/>
+          <w:b/>
           <w:color w:val="505050"/>
           <w:sz w:val="18"/>
           <w:szCs w:val="18"/>
@@ -116,12 +117,14 @@
       <w:r>
         <w:tab/>
       </w:r>
+      <w:proofErr w:type="spellStart"/>
       <w:r>
         <w:rPr>
           <w:b/>
         </w:rPr>
         <w:t>apikey</w:t>
       </w:r>
+      <w:proofErr w:type="spellEnd"/>
       <w:r>
         <w:rPr>
           <w:b/>
@@ -129,13 +132,25 @@
         <w:t>:</w:t>
       </w:r>
       <w:r>
-        <w:t xml:space="preserve"> LNFJ1pyhblxfVETh8xGf</w:t>
-      </w:r>
-    </w:p>
-    <w:p>
-      <w:pPr>
-        <w:rPr>
-          <w:b/>
+        <w:t xml:space="preserve"> </w:t>
+      </w:r>
+      <w:r>
+        <w:rPr>
+          <w:b/>
+          <w:highlight w:val="yellow"/>
+        </w:rPr>
+        <w:t>&lt;&lt;Send request to metadata@pbs.org&gt;&gt;</w:t>
+      </w:r>
+    </w:p>
+    <w:p>
+      <w:pPr>
+        <w:rPr>
+          <w:rFonts w:ascii="Helvetica" w:hAnsi="Helvetica" w:cs="Helvetica"/>
+          <w:b/>
+          <w:color w:val="505050"/>
+          <w:sz w:val="18"/>
+          <w:szCs w:val="18"/>
+          <w:shd w:val="clear" w:color="auto" w:fill="FFFFFF"/>
         </w:rPr>
       </w:pPr>
       <w:r>
@@ -171,7 +186,14 @@
         <w:t>:</w:t>
       </w:r>
       <w:r>
-        <w:t xml:space="preserve"> 6rlxabgCi1cpdG0joyyh5lnRYxoukxp7vG7fGu88</w:t>
+        <w:t xml:space="preserve"> </w:t>
+      </w:r>
+      <w:r>
+        <w:rPr>
+          <w:b/>
+          <w:highlight w:val="yellow"/>
+        </w:rPr>
+        <w:t>&lt;&lt;Send request to metadata@pbs.org&gt;&gt;</w:t>
       </w:r>
     </w:p>
     <w:p>
@@ -297,7 +319,12 @@
           </w:tcPr>
           <w:p>
             <w:r>
-              <w:t>Postman Collection</w:t>
+              <w:rPr>
+                <w:rFonts w:ascii="Helvetica" w:hAnsi="Helvetica" w:cs="Helvetica"/>
+                <w:color w:val="333333"/>
+                <w:shd w:val="clear" w:color="auto" w:fill="FFFFFF"/>
+              </w:rPr>
+              <w:t>Postman Collection and Environment</w:t>
             </w:r>
           </w:p>
         </w:tc>
@@ -316,106 +343,17 @@
             <w:pPr>
               <w:jc w:val="both"/>
             </w:pPr>
-            <w:r>
-              <w:rPr>
-                <w:b/>
-                <w:noProof/>
-              </w:rPr>
-              <w:object w:dxaOrig="5071" w:dyaOrig="810" w14:anchorId="4B19922E">
-                <v:shapetype id="_x0000_t75" coordsize="21600,21600" o:spt="75" o:preferrelative="t" path="m@4@5l@4@11@9@11@9@5xe" filled="f" stroked="f">
-                  <v:stroke joinstyle="miter"/>
-                  <v:formulas>
-                    <v:f eqn="if lineDrawn pixelLineWidth 0"/>
-                    <v:f eqn="sum @0 1 0"/>
-                    <v:f eqn="sum 0 0 @1"/>
-                    <v:f eqn="prod @2 1 2"/>
-                    <v:f eqn="prod @3 21600 pixelWidth"/>
-                    <v:f eqn="prod @3 21600 pixelHeight"/>
-                    <v:f eqn="sum @0 0 1"/>
-                    <v:f eqn="prod @6 1 2"/>
-                    <v:f eqn="prod @7 21600 pixelWidth"/>
-                    <v:f eqn="sum @8 21600 0"/>
-                    <v:f eqn="prod @7 21600 pixelHeight"/>
-                    <v:f eqn="sum @10 21600 0"/>
-                  </v:formulas>
-                  <v:path o:extrusionok="f" gradientshapeok="t" o:connecttype="rect"/>
-                  <o:lock v:ext="edit" aspectratio="t"/>
-                </v:shapetype>
-                <v:shape id="_x0000_i1025" type="#_x0000_t75" alt="" style="width:254.25pt;height:40.5pt;mso-width-percent:0;mso-height-percent:0;mso-width-percent:0;mso-height-percent:0" o:ole="">
-                  <v:imagedata r:id="rId7" o:title=""/>
-                </v:shape>
-                <o:OLEObject Type="Embed" ProgID="Package" ShapeID="_x0000_i1025" DrawAspect="Content" ObjectID="_1603265741" r:id="rId8"/>
-              </w:object>
-            </w:r>
-          </w:p>
-        </w:tc>
-      </w:tr>
-      <w:tr>
-        <w:trPr>
-          <w:cantSplit/>
-          <w:trHeight w:val="493"/>
-          <w:tblHeader/>
-        </w:trPr>
-        <w:tc>
-          <w:tcPr>
-            <w:tcW w:w="3032" w:type="dxa"/>
-            <w:tcBorders>
-              <w:top w:val="single" w:sz="8" w:space="0" w:color="000000"/>
-              <w:left w:val="single" w:sz="8" w:space="0" w:color="000000"/>
-              <w:bottom w:val="single" w:sz="8" w:space="0" w:color="000000"/>
-              <w:right w:val="single" w:sz="8" w:space="0" w:color="000000"/>
-            </w:tcBorders>
-            <w:shd w:val="clear" w:color="auto" w:fill="FFFFFF"/>
-          </w:tcPr>
-          <w:p>
-            <w:pPr>
-              <w:rPr>
-                <w:rFonts w:ascii="Arial" w:hAnsi="Arial" w:cs="Arial"/>
-                <w:color w:val="333333"/>
-                <w:sz w:val="21"/>
-                <w:szCs w:val="21"/>
-                <w:shd w:val="clear" w:color="auto" w:fill="FFFFFF"/>
-              </w:rPr>
-            </w:pPr>
-            <w:r>
-              <w:t xml:space="preserve">Postman Environment </w:t>
-            </w:r>
-          </w:p>
-        </w:tc>
-        <w:tc>
-          <w:tcPr>
-            <w:tcW w:w="5968" w:type="dxa"/>
-            <w:tcBorders>
-              <w:top w:val="single" w:sz="8" w:space="0" w:color="000000"/>
-              <w:left w:val="single" w:sz="8" w:space="0" w:color="000000"/>
-              <w:bottom w:val="single" w:sz="8" w:space="0" w:color="000000"/>
-              <w:right w:val="single" w:sz="8" w:space="0" w:color="000000"/>
-            </w:tcBorders>
-            <w:shd w:val="clear" w:color="auto" w:fill="FFFFFF"/>
-          </w:tcPr>
-          <w:p>
-            <w:pPr>
-              <w:jc w:val="both"/>
-              <w:rPr>
-                <w:rFonts w:ascii="Arial" w:hAnsi="Arial" w:cs="Arial"/>
-                <w:color w:val="333333"/>
-                <w:sz w:val="21"/>
-                <w:szCs w:val="21"/>
-                <w:shd w:val="clear" w:color="auto" w:fill="FFFFFF"/>
-              </w:rPr>
-            </w:pPr>
-            <w:r>
-              <w:rPr>
-                <w:b/>
-                <w:noProof/>
-              </w:rPr>
-              <w:object w:dxaOrig="3330" w:dyaOrig="810" w14:anchorId="26A41045">
-                <v:shape id="_x0000_i1026" type="#_x0000_t75" alt="" style="width:166.5pt;height:40.5pt;mso-width-percent:0;mso-height-percent:0;mso-width-percent:0;mso-height-percent:0" o:ole="">
-                  <v:imagedata r:id="rId9" o:title=""/>
-                </v:shape>
-                <o:OLEObject Type="Embed" ProgID="Package" ShapeID="_x0000_i1026" DrawAspect="Content" ObjectID="_1603265742" r:id="rId10"/>
-              </w:object>
-            </w:r>
+            <w:hyperlink r:id="rId7" w:history="1">
+              <w:r>
+                <w:rPr>
+                  <w:rStyle w:val="Hyperlink"/>
+                  <w:rFonts w:ascii="Helvetica" w:eastAsiaTheme="minorHAnsi" w:hAnsi="Helvetica" w:cs="Helvetica"/>
+                  <w:color w:val="0B538E"/>
+                  <w:shd w:val="clear" w:color="auto" w:fill="FFFFFF"/>
+                </w:rPr>
+                <w:t>https://github.com/pbs-metadata/Enterprise-Metadata-Model/tree/master/metadata-bank-api/postman_collection</w:t>
+              </w:r>
+            </w:hyperlink>
           </w:p>
         </w:tc>
       </w:tr>
@@ -463,18 +401,17 @@
             <w:pPr>
               <w:jc w:val="both"/>
             </w:pPr>
-            <w:r>
-              <w:rPr>
-                <w:b/>
-                <w:noProof/>
-              </w:rPr>
-              <w:object w:dxaOrig="1125" w:dyaOrig="810" w14:anchorId="492EC388">
-                <v:shape id="_x0000_i1027" type="#_x0000_t75" alt="" style="width:56.25pt;height:40.5pt;mso-width-percent:0;mso-height-percent:0;mso-width-percent:0;mso-height-percent:0" o:ole="">
-                  <v:imagedata r:id="rId11" o:title=""/>
-                </v:shape>
-                <o:OLEObject Type="Embed" ProgID="Package" ShapeID="_x0000_i1027" DrawAspect="Content" ObjectID="_1603265743" r:id="rId12"/>
-              </w:object>
-            </w:r>
+            <w:hyperlink r:id="rId8" w:history="1">
+              <w:r>
+                <w:rPr>
+                  <w:rStyle w:val="Hyperlink"/>
+                  <w:rFonts w:ascii="Helvetica" w:eastAsiaTheme="minorHAnsi" w:hAnsi="Helvetica" w:cs="Helvetica"/>
+                  <w:color w:val="107CD5"/>
+                  <w:shd w:val="clear" w:color="auto" w:fill="FFFFFF"/>
+                </w:rPr>
+                <w:t>https://github.com/pbs-metadata/Enterprise-Metadata-Model/tree/master/metadata-bank-api/schema</w:t>
+              </w:r>
+            </w:hyperlink>
           </w:p>
         </w:tc>
       </w:tr>
@@ -524,7 +461,7 @@
             <w:pPr>
               <w:jc w:val="both"/>
             </w:pPr>
-            <w:hyperlink r:id="rId13" w:history="1">
+            <w:hyperlink r:id="rId9" w:history="1">
               <w:r>
                 <w:rPr>
                   <w:rStyle w:val="Hyperlink"/>
@@ -535,13 +472,6 @@
                 <w:t>https://github.com/pbs-metadata/Enterprise-Metadata-Model/tree/metadata-bank-uat3-release/metadata-bank-api</w:t>
               </w:r>
             </w:hyperlink>
-          </w:p>
-          <w:p>
-            <w:pPr>
-              <w:jc w:val="both"/>
-            </w:pPr>
-            <w:bookmarkStart w:id="1" w:name="_GoBack"/>
-            <w:bookmarkEnd w:id="1"/>
           </w:p>
         </w:tc>
       </w:tr>
@@ -586,15 +516,15 @@
             <w:pPr>
               <w:jc w:val="both"/>
             </w:pPr>
-            <w:hyperlink r:id="rId14" w:history="1">
+            <w:hyperlink r:id="rId10" w:history="1">
               <w:r>
                 <w:rPr>
                   <w:rStyle w:val="Hyperlink"/>
-                  <w:rFonts w:eastAsiaTheme="minorHAnsi"/>
-                  <w:sz w:val="22"/>
-                  <w:lang w:eastAsia="en-US"/>
+                  <w:rFonts w:ascii="Helvetica" w:eastAsiaTheme="minorHAnsi" w:hAnsi="Helvetica" w:cs="Helvetica"/>
+                  <w:color w:val="0B538E"/>
+                  <w:shd w:val="clear" w:color="auto" w:fill="FFFFFF"/>
                 </w:rPr>
-                <w:t>https://app.swaggerhub.com/apis/metadata-pbs/metadata-bank-alpha/1.0.2-oas3</w:t>
+                <w:t>https://app.swaggerhub.com/apis-docs/metadata-pbs/metadata-bank-alpha</w:t>
               </w:r>
             </w:hyperlink>
           </w:p>
@@ -663,6 +593,8 @@
       <w:r>
         <w:t xml:space="preserve"> Series, Season, Episode, Manifestation and Compilation.</w:t>
       </w:r>
+      <w:bookmarkStart w:id="1" w:name="_GoBack"/>
+      <w:bookmarkEnd w:id="1"/>
     </w:p>
     <w:p>
       <w:pPr>
@@ -933,7 +865,6 @@
         <w:rPr>
           <w:b/>
         </w:rPr>
-        <w:lastRenderedPageBreak/>
         <w:t>Compilation</w:t>
       </w:r>
       <w:r>
@@ -1045,6 +976,7 @@
           <w:sz w:val="24"/>
           <w:szCs w:val="24"/>
         </w:rPr>
+        <w:lastRenderedPageBreak/>
         <w:t xml:space="preserve">UAT2 </w:t>
       </w:r>
       <w:r>
@@ -2023,7 +1955,6 @@
         <w:rPr>
           <w:b/>
         </w:rPr>
-        <w:lastRenderedPageBreak/>
         <w:t>PUT</w:t>
       </w:r>
       <w:r>
@@ -2111,6 +2042,7 @@
         </w:numPr>
       </w:pPr>
       <w:r>
+        <w:lastRenderedPageBreak/>
         <w:t xml:space="preserve"> </w:t>
       </w:r>
       <w:r>
@@ -4533,7 +4465,7 @@
 </file>
 
 <file path=customXml/itemProps1.xml><?xml version="1.0" encoding="utf-8"?>
-<ds:datastoreItem xmlns:ds="http://schemas.openxmlformats.org/officeDocument/2006/customXml" ds:itemID="{3094B9F6-DC74-424F-8F54-A005C1FA4022}">
+<ds:datastoreItem xmlns:ds="http://schemas.openxmlformats.org/officeDocument/2006/customXml" ds:itemID="{E38C18BE-F418-4FD4-AE41-6A531E45F936}">
   <ds:schemaRefs>
     <ds:schemaRef ds:uri="http://schemas.openxmlformats.org/officeDocument/2006/bibliography"/>
   </ds:schemaRefs>

</xml_diff>